<commit_message>
Added links, сonclusion after prototype analysis
</commit_message>
<xml_diff>
--- a/Пояснительная записка.docx
+++ b/Пояснительная записка.docx
@@ -2886,6 +2886,12 @@
             <w:insideH w:val="single" w:color="auto" w:sz="4" w:space="0"/>
             <w:insideV w:val="single" w:color="auto" w:sz="4" w:space="0"/>
           </w:tblBorders>
+          <w:tblCellMar>
+            <w:top w:w="0" w:type="dxa"/>
+            <w:left w:w="108" w:type="dxa"/>
+            <w:bottom w:w="0" w:type="dxa"/>
+            <w:right w:w="108" w:type="dxa"/>
+          </w:tblCellMar>
         </w:tblPrEx>
         <w:trPr>
           <w:jc w:val="center"/>
@@ -3389,25 +3395,35 @@
       <w:pPr>
         <w:jc w:val="both"/>
         <w:rPr>
+          <w:rFonts w:hint="default" w:cs="Times New Roman"/>
+          <w:lang w:val="ru-RU"/>
+        </w:rPr>
+      </w:pPr>
+      <w:r>
+        <w:rPr>
           <w:rFonts w:cs="Times New Roman"/>
-        </w:rPr>
-      </w:pPr>
-    </w:p>
-    <w:p>
-      <w:pPr>
+          <w:lang w:val="ru-RU"/>
+        </w:rPr>
+        <w:t>Рассмотрев</w:t>
+      </w:r>
+      <w:r>
+        <w:rPr>
+          <w:rFonts w:hint="default" w:cs="Times New Roman"/>
+          <w:lang w:val="ru-RU"/>
+        </w:rPr>
+        <w:t xml:space="preserve"> несколько приложений, выполняющих похожие задачи, было решено написать приложение, которое решало бы задачу хранения данных, но имела более удобный и в простой для работы дизайн.</w:t>
+      </w:r>
+    </w:p>
+    <w:p>
+      <w:pPr>
+        <w:ind w:left="0" w:leftChars="0" w:firstLine="0" w:firstLineChars="0"/>
         <w:jc w:val="both"/>
         <w:rPr>
           <w:rFonts w:cs="Times New Roman"/>
         </w:rPr>
       </w:pPr>
-    </w:p>
-    <w:p>
-      <w:pPr>
-        <w:jc w:val="both"/>
-        <w:rPr>
-          <w:rFonts w:cs="Times New Roman"/>
-        </w:rPr>
-      </w:pPr>
+      <w:bookmarkStart w:id="22" w:name="_GoBack"/>
+      <w:bookmarkEnd w:id="22"/>
     </w:p>
     <w:p>
       <w:pPr>
@@ -5422,12 +5438,6 @@
             <w:insideH w:val="single" w:color="auto" w:sz="4" w:space="0"/>
             <w:insideV w:val="single" w:color="auto" w:sz="4" w:space="0"/>
           </w:tblBorders>
-          <w:tblCellMar>
-            <w:top w:w="0" w:type="dxa"/>
-            <w:left w:w="108" w:type="dxa"/>
-            <w:bottom w:w="0" w:type="dxa"/>
-            <w:right w:w="108" w:type="dxa"/>
-          </w:tblCellMar>
         </w:tblPrEx>
         <w:trPr>
           <w:jc w:val="center"/>
@@ -7235,8 +7245,6 @@
       <w:pPr>
         <w:jc w:val="center"/>
       </w:pPr>
-      <w:bookmarkStart w:id="22" w:name="_GoBack"/>
-      <w:bookmarkEnd w:id="22"/>
     </w:p>
     <w:p>
       <w:pPr>
@@ -7337,7 +7345,19 @@
         <w:rPr>
           <w:lang w:eastAsia="zh-CN"/>
         </w:rPr>
-        <w:t>В ходе исследования предметной области было выяснено, что экономия времени и удобство работы с данными является преобладающим фактором. Чтобы упростить процесс работы с данными, был определён функционал. Этот функционал позволит хранить данные и работать с ними. Рассмотренные приложения перегружены функциями и было принято решения написать более простое приложение</w:t>
+        <w:t>В ходе исследования предметной области было выяснено, что экономия времени и удобство работы с данными является преобладающим фактором. Чтобы упростить процесс работы с данными, был определён функционал. Этот функционал позволит хранить данные и работать с ними. Рассмотренные приложения перегружены функциями и было принято решени</w:t>
+      </w:r>
+      <w:r>
+        <w:rPr>
+          <w:lang w:val="ru-RU" w:eastAsia="zh-CN"/>
+        </w:rPr>
+        <w:t>е</w:t>
+      </w:r>
+      <w:r>
+        <w:rPr>
+          <w:lang w:eastAsia="zh-CN"/>
+        </w:rPr>
+        <w:t xml:space="preserve"> написать более простое приложение</w:t>
       </w:r>
       <w:r>
         <w:rPr>
@@ -7675,7 +7695,7 @@
         <w:rPr>
           <w:lang w:eastAsia="zh-CN"/>
         </w:rPr>
-        <w:t>Аааа аааа аа аааа – Режим доступакруководству:</w:t>
+        <w:t xml:space="preserve">Аааа аааа аа аааа – Режим доступа к руководству: </w:t>
       </w:r>
       <w:r>
         <w:rPr>
@@ -7742,7 +7762,7 @@
         <w:rPr>
           <w:lang w:eastAsia="zh-CN"/>
         </w:rPr>
-        <w:t>Аааа аааа аа аааа – Режим доступакруководству:</w:t>
+        <w:t xml:space="preserve">Аааа аааа аа аааа – Режим доступа к руководству: </w:t>
       </w:r>
       <w:r>
         <w:rPr>
@@ -7809,7 +7829,7 @@
         <w:rPr>
           <w:lang w:eastAsia="zh-CN"/>
         </w:rPr>
-        <w:t>Аааа аааа аа аааа – Режим доступакруководству:</w:t>
+        <w:t xml:space="preserve">Аааа аааа аа аааа – Режим доступа к руководству: </w:t>
       </w:r>
       <w:r>
         <w:rPr>
@@ -7876,7 +7896,7 @@
         <w:rPr>
           <w:lang w:eastAsia="zh-CN"/>
         </w:rPr>
-        <w:t>Аааа аааа аа аааа – Режим доступакруководству:</w:t>
+        <w:t xml:space="preserve">Аааа аааа аа аааа – Режим доступа к руководству: </w:t>
       </w:r>
       <w:r>
         <w:rPr>
@@ -7943,7 +7963,74 @@
         <w:rPr>
           <w:lang w:eastAsia="zh-CN"/>
         </w:rPr>
-        <w:t>Аааа аааа аа аааа – Режим доступакруководству:</w:t>
+        <w:t xml:space="preserve">Аааа аааа аа аааа – Режим доступа к руководству: </w:t>
+      </w:r>
+      <w:r>
+        <w:rPr>
+          <w:lang w:val="en-US" w:eastAsia="zh-CN"/>
+        </w:rPr>
+        <w:t>https</w:t>
+      </w:r>
+      <w:r>
+        <w:rPr>
+          <w:lang w:eastAsia="zh-CN"/>
+        </w:rPr>
+        <w:t>://ссылка.</w:t>
+      </w:r>
+      <w:r>
+        <w:rPr>
+          <w:lang w:val="en-US" w:eastAsia="zh-CN"/>
+        </w:rPr>
+        <w:t>ru</w:t>
+      </w:r>
+      <w:r>
+        <w:rPr>
+          <w:lang w:eastAsia="zh-CN"/>
+        </w:rPr>
+        <w:t>/ффф/ффф/</w:t>
+      </w:r>
+      <w:r>
+        <w:rPr>
+          <w:lang w:val="en-US" w:eastAsia="zh-CN"/>
+        </w:rPr>
+        <w:t>ru</w:t>
+      </w:r>
+      <w:r>
+        <w:rPr>
+          <w:lang w:eastAsia="zh-CN"/>
+        </w:rPr>
+        <w:t>/фф.фффф.ффф</w:t>
+      </w:r>
+    </w:p>
+    <w:p>
+      <w:pPr>
+        <w:pStyle w:val="14"/>
+        <w:numPr>
+          <w:ilvl w:val="0"/>
+          <w:numId w:val="9"/>
+        </w:numPr>
+        <w:spacing w:line="480" w:lineRule="auto"/>
+        <w:rPr>
+          <w:lang w:eastAsia="en-US"/>
+        </w:rPr>
+      </w:pPr>
+      <w:r>
+        <w:rPr>
+          <w:lang w:eastAsia="zh-CN"/>
+        </w:rPr>
+        <w:t xml:space="preserve">Название [Электронный ресурс]: </w:t>
+      </w:r>
+      <w:r>
+        <w:rPr>
+          <w:lang w:eastAsia="zh-CN"/>
+        </w:rPr>
+        <w:br w:type="textWrapping"/>
+      </w:r>
+      <w:r>
+        <w:rPr>
+          <w:lang w:eastAsia="zh-CN"/>
+        </w:rPr>
+        <w:t xml:space="preserve">Аааа аааа аа аааа – Режим доступа к руководству: </w:t>
       </w:r>
       <w:r>
         <w:rPr>
@@ -8013,10 +8100,10 @@
         </w:rPr>
       </w:pPr>
       <w:bookmarkStart w:id="16" w:name="_Toc103379174"/>
-      <w:bookmarkStart w:id="17" w:name="_Toc103379328"/>
-      <w:bookmarkStart w:id="18" w:name="_Toc103379290"/>
-      <w:bookmarkStart w:id="19" w:name="_Toc103379220"/>
-      <w:bookmarkStart w:id="20" w:name="_Toc104133655"/>
+      <w:bookmarkStart w:id="17" w:name="_Toc103379290"/>
+      <w:bookmarkStart w:id="18" w:name="_Toc103379220"/>
+      <w:bookmarkStart w:id="19" w:name="_Toc104133655"/>
+      <w:bookmarkStart w:id="20" w:name="_Toc103379328"/>
       <w:bookmarkStart w:id="21" w:name="_Toc31181"/>
       <w:r>
         <w:rPr>
@@ -8274,6 +8361,12 @@
             <w:insideH w:val="single" w:color="auto" w:sz="4" w:space="0"/>
             <w:insideV w:val="single" w:color="auto" w:sz="4" w:space="0"/>
           </w:tblBorders>
+          <w:tblCellMar>
+            <w:top w:w="0" w:type="dxa"/>
+            <w:left w:w="108" w:type="dxa"/>
+            <w:bottom w:w="0" w:type="dxa"/>
+            <w:right w:w="108" w:type="dxa"/>
+          </w:tblCellMar>
         </w:tblPrEx>
         <w:tc>
           <w:tcPr>
@@ -10069,6 +10162,14 @@
         </w:tc>
       </w:tr>
       <w:tr>
+        <w:tblPrEx>
+          <w:tblCellMar>
+            <w:top w:w="15" w:type="dxa"/>
+            <w:left w:w="15" w:type="dxa"/>
+            <w:bottom w:w="15" w:type="dxa"/>
+            <w:right w:w="15" w:type="dxa"/>
+          </w:tblCellMar>
+        </w:tblPrEx>
         <w:trPr>
           <w:trHeight w:val="738" w:hRule="atLeast"/>
         </w:trPr>
@@ -10685,6 +10786,12 @@
                                   <w:insideH w:val="single" w:color="auto" w:sz="4" w:space="0"/>
                                   <w:insideV w:val="single" w:color="auto" w:sz="4" w:space="0"/>
                                 </w:tblBorders>
+                                <w:tblCellMar>
+                                  <w:top w:w="0" w:type="dxa"/>
+                                  <w:left w:w="28" w:type="dxa"/>
+                                  <w:bottom w:w="0" w:type="dxa"/>
+                                  <w:right w:w="28" w:type="dxa"/>
+                                </w:tblCellMar>
                               </w:tblPrEx>
                               <w:trPr>
                                 <w:cantSplit/>

</xml_diff>